<commit_message>
Movimiento nave y asteroide
Se corrigió el movimiento de la nave y se programó el dibujado y movimiento del asteroide
</commit_message>
<xml_diff>
--- a/FPOOTP02GoiteaMateo.docx
+++ b/FPOOTP02GoiteaMateo.docx
@@ -936,7 +936,7 @@
                 <v:shape id="_x0000_i1025" type="#_x0000_t75" style="width:155.25pt;height:170.25pt" o:ole="">
                   <v:imagedata r:id="rId8" o:title=""/>
                 </v:shape>
-                <o:OLEObject Type="Embed" ProgID="PBrush" ShapeID="_x0000_i1025" DrawAspect="Content" ObjectID="_1776778914" r:id="rId9"/>
+                <o:OLEObject Type="Embed" ProgID="PBrush" ShapeID="_x0000_i1025" DrawAspect="Content" ObjectID="_1776846759" r:id="rId9"/>
               </w:object>
             </w:r>
           </w:p>
@@ -983,7 +983,7 @@
                 <v:shape id="_x0000_i1026" type="#_x0000_t75" style="width:210.75pt;height:201pt" o:ole="">
                   <v:imagedata r:id="rId10" o:title=""/>
                 </v:shape>
-                <o:OLEObject Type="Embed" ProgID="PBrush" ShapeID="_x0000_i1026" DrawAspect="Content" ObjectID="_1776778915" r:id="rId11"/>
+                <o:OLEObject Type="Embed" ProgID="PBrush" ShapeID="_x0000_i1026" DrawAspect="Content" ObjectID="_1776846760" r:id="rId11"/>
               </w:object>
             </w:r>
           </w:p>
@@ -1023,7 +1023,7 @@
                 <v:shape id="_x0000_i1027" type="#_x0000_t75" style="width:211.5pt;height:207.75pt" o:ole="">
                   <v:imagedata r:id="rId12" o:title=""/>
                 </v:shape>
-                <o:OLEObject Type="Embed" ProgID="PBrush" ShapeID="_x0000_i1027" DrawAspect="Content" ObjectID="_1776778916" r:id="rId13"/>
+                <o:OLEObject Type="Embed" ProgID="PBrush" ShapeID="_x0000_i1027" DrawAspect="Content" ObjectID="_1776846761" r:id="rId13"/>
               </w:object>
             </w:r>
           </w:p>
@@ -2179,9 +2179,9 @@
         <w:lastRenderedPageBreak/>
         <w:drawing>
           <wp:inline distT="0" distB="0" distL="0" distR="0">
-            <wp:extent cx="6413764" cy="3524250"/>
-            <wp:effectExtent l="0" t="0" r="6350" b="0"/>
-            <wp:docPr id="2" name="Imagen 2" descr="E:\mateo\facu\FPOO\TP02_GOITEA_Mateo\Punto3.png"/>
+            <wp:extent cx="6465769" cy="3552825"/>
+            <wp:effectExtent l="0" t="0" r="0" b="0"/>
+            <wp:docPr id="5" name="Imagen 5" descr="E:\mateo\facu\FPOO\TP02_GOITEA_Mateo\Punto3.png"/>
             <wp:cNvGraphicFramePr>
               <a:graphicFrameLocks xmlns:a="http://schemas.openxmlformats.org/drawingml/2006/main" noChangeAspect="1"/>
             </wp:cNvGraphicFramePr>
@@ -2210,7 +2210,7 @@
                   <pic:spPr bwMode="auto">
                     <a:xfrm>
                       <a:off x="0" y="0"/>
-                      <a:ext cx="6428539" cy="3532368"/>
+                      <a:ext cx="6470283" cy="3555305"/>
                     </a:xfrm>
                     <a:prstGeom prst="rect">
                       <a:avLst/>
@@ -2226,61 +2226,55 @@
           </wp:inline>
         </w:drawing>
       </w:r>
-    </w:p>
-    <w:p>
-      <w:pPr>
-        <w:spacing w:before="120" w:after="120" w:line="360" w:lineRule="auto"/>
-        <w:jc w:val="both"/>
-        <w:rPr>
-          <w:sz w:val="24"/>
-        </w:rPr>
-      </w:pPr>
-    </w:p>
-    <w:p>
-      <w:pPr>
-        <w:spacing w:before="120" w:after="120" w:line="360" w:lineRule="auto"/>
-        <w:jc w:val="both"/>
-        <w:rPr>
-          <w:b/>
-          <w:sz w:val="24"/>
-        </w:rPr>
-      </w:pPr>
-      <w:r>
-        <w:rPr>
-          <w:b/>
-          <w:sz w:val="24"/>
-        </w:rPr>
-        <w:t>Punto 4</w:t>
-      </w:r>
-    </w:p>
-    <w:p>
-      <w:pPr>
-        <w:spacing w:before="120" w:after="120" w:line="360" w:lineRule="auto"/>
-        <w:ind w:firstLine="708"/>
-        <w:jc w:val="both"/>
-        <w:rPr>
-          <w:sz w:val="24"/>
-        </w:rPr>
-      </w:pPr>
-      <w:r>
-        <w:rPr>
-          <w:sz w:val="24"/>
-        </w:rPr>
-        <w:t xml:space="preserve">Considere programar un juego de naves. Debe usar imágenes </w:t>
-      </w:r>
-      <w:r>
-        <w:rPr>
-          <w:sz w:val="24"/>
-        </w:rPr>
-        <w:t xml:space="preserve">para las naves, los </w:t>
-      </w:r>
       <w:bookmarkStart w:id="0" w:name="_GoBack"/>
       <w:bookmarkEnd w:id="0"/>
-      <w:r>
-        <w:rPr>
-          <w:sz w:val="24"/>
-        </w:rPr>
-        <w:t xml:space="preserve">asteroides </w:t>
+    </w:p>
+    <w:p>
+      <w:pPr>
+        <w:spacing w:before="120" w:after="120" w:line="360" w:lineRule="auto"/>
+        <w:jc w:val="both"/>
+        <w:rPr>
+          <w:sz w:val="24"/>
+        </w:rPr>
+      </w:pPr>
+    </w:p>
+    <w:p>
+      <w:pPr>
+        <w:spacing w:before="120" w:after="120" w:line="360" w:lineRule="auto"/>
+        <w:jc w:val="both"/>
+        <w:rPr>
+          <w:b/>
+          <w:sz w:val="24"/>
+        </w:rPr>
+      </w:pPr>
+      <w:r>
+        <w:rPr>
+          <w:b/>
+          <w:sz w:val="24"/>
+        </w:rPr>
+        <w:t>Punto 4</w:t>
+      </w:r>
+    </w:p>
+    <w:p>
+      <w:pPr>
+        <w:spacing w:before="120" w:after="120" w:line="360" w:lineRule="auto"/>
+        <w:ind w:firstLine="708"/>
+        <w:jc w:val="both"/>
+        <w:rPr>
+          <w:sz w:val="24"/>
+        </w:rPr>
+      </w:pPr>
+      <w:r>
+        <w:rPr>
+          <w:sz w:val="24"/>
+        </w:rPr>
+        <w:t xml:space="preserve">Considere programar un juego de naves. Debe usar imágenes </w:t>
+      </w:r>
+      <w:r>
+        <w:rPr>
+          <w:sz w:val="24"/>
+        </w:rPr>
+        <w:t xml:space="preserve">para las naves, los asteroides </w:t>
       </w:r>
       <w:r>
         <w:rPr>

</xml_diff>